<commit_message>
PDF added (wirklich letzte Abgabe)
</commit_message>
<xml_diff>
--- a/documentation/ProjektAntrag_NicoKranebitter_2025.docx
+++ b/documentation/ProjektAntrag_NicoKranebitter_2025.docx
@@ -371,7 +371,43 @@
           <w:sz w:val="24"/>
           <w:szCs w:val="24"/>
         </w:rPr>
-        <w:t>Implementierung eines Fortschrittssystems mit Charakter-Leveling und freischaltbaren Fähigkeiten (vergleichbar mit einem Skill-Tree).</w:t>
+        <w:t>Implementierung eines Fortschrittssystems mit Charakter-</w:t>
+      </w:r>
+      <w:proofErr w:type="spellStart"/>
+      <w:r>
+        <w:rPr>
+          <w:rFonts w:ascii="Cascadia Code ExtraLight" w:hAnsi="Cascadia Code ExtraLight"/>
+          <w:sz w:val="24"/>
+          <w:szCs w:val="24"/>
+        </w:rPr>
+        <w:t>Leveling</w:t>
+      </w:r>
+      <w:proofErr w:type="spellEnd"/>
+      <w:r>
+        <w:rPr>
+          <w:rFonts w:ascii="Cascadia Code ExtraLight" w:hAnsi="Cascadia Code ExtraLight"/>
+          <w:sz w:val="24"/>
+          <w:szCs w:val="24"/>
+        </w:rPr>
+        <w:t xml:space="preserve"> und freischaltbaren Fähigkeiten (vergleichbar mit einem </w:t>
+      </w:r>
+      <w:proofErr w:type="spellStart"/>
+      <w:r>
+        <w:rPr>
+          <w:rFonts w:ascii="Cascadia Code ExtraLight" w:hAnsi="Cascadia Code ExtraLight"/>
+          <w:sz w:val="24"/>
+          <w:szCs w:val="24"/>
+        </w:rPr>
+        <w:t>Skill-Tree</w:t>
+      </w:r>
+      <w:proofErr w:type="spellEnd"/>
+      <w:r>
+        <w:rPr>
+          <w:rFonts w:ascii="Cascadia Code ExtraLight" w:hAnsi="Cascadia Code ExtraLight"/>
+          <w:sz w:val="24"/>
+          <w:szCs w:val="24"/>
+        </w:rPr>
+        <w:t>).</w:t>
       </w:r>
     </w:p>
     <w:p>
@@ -700,13 +736,23 @@
           <w:szCs w:val="24"/>
         </w:rPr>
       </w:pPr>
-      <w:r>
-        <w:rPr>
-          <w:rFonts w:ascii="Cascadia Code ExtraLight" w:hAnsi="Cascadia Code ExtraLight"/>
-          <w:sz w:val="24"/>
-          <w:szCs w:val="24"/>
-        </w:rPr>
-        <w:t>Skill-Tree + Levelsystem</w:t>
+      <w:proofErr w:type="spellStart"/>
+      <w:r>
+        <w:rPr>
+          <w:rFonts w:ascii="Cascadia Code ExtraLight" w:hAnsi="Cascadia Code ExtraLight"/>
+          <w:sz w:val="24"/>
+          <w:szCs w:val="24"/>
+        </w:rPr>
+        <w:t>Skill-Tree</w:t>
+      </w:r>
+      <w:proofErr w:type="spellEnd"/>
+      <w:r>
+        <w:rPr>
+          <w:rFonts w:ascii="Cascadia Code ExtraLight" w:hAnsi="Cascadia Code ExtraLight"/>
+          <w:sz w:val="24"/>
+          <w:szCs w:val="24"/>
+        </w:rPr>
+        <w:t xml:space="preserve"> + Levelsystem</w:t>
       </w:r>
     </w:p>
     <w:p>
@@ -931,13 +977,23 @@
           <w:szCs w:val="24"/>
         </w:rPr>
       </w:pPr>
-      <w:r>
-        <w:rPr>
-          <w:rFonts w:ascii="Cascadia Code ExtraLight" w:hAnsi="Cascadia Code ExtraLight"/>
-          <w:sz w:val="24"/>
-          <w:szCs w:val="24"/>
-        </w:rPr>
-        <w:t>Skill-Tree + Level-Inhalte: Fortschritt des Spielers und freischaltbare Fähigkeiten</w:t>
+      <w:proofErr w:type="spellStart"/>
+      <w:r>
+        <w:rPr>
+          <w:rFonts w:ascii="Cascadia Code ExtraLight" w:hAnsi="Cascadia Code ExtraLight"/>
+          <w:sz w:val="24"/>
+          <w:szCs w:val="24"/>
+        </w:rPr>
+        <w:t>Skill-Tree</w:t>
+      </w:r>
+      <w:proofErr w:type="spellEnd"/>
+      <w:r>
+        <w:rPr>
+          <w:rFonts w:ascii="Cascadia Code ExtraLight" w:hAnsi="Cascadia Code ExtraLight"/>
+          <w:sz w:val="24"/>
+          <w:szCs w:val="24"/>
+        </w:rPr>
+        <w:t xml:space="preserve"> + Level-Inhalte: Fortschritt des Spielers und freischaltbare Fähigkeiten</w:t>
       </w:r>
     </w:p>
     <w:p>
@@ -1005,7 +1061,25 @@
           <w:sz w:val="24"/>
           <w:szCs w:val="24"/>
         </w:rPr>
-        <w:t>Statistiken (dynamisch erweiterbare Tabelle/Grid)</w:t>
+        <w:t>Statistiken (dynamisch erweiterbare Tabelle/</w:t>
+      </w:r>
+      <w:proofErr w:type="spellStart"/>
+      <w:r>
+        <w:rPr>
+          <w:rFonts w:ascii="Cascadia Code ExtraLight" w:hAnsi="Cascadia Code ExtraLight"/>
+          <w:sz w:val="24"/>
+          <w:szCs w:val="24"/>
+        </w:rPr>
+        <w:t>Grid</w:t>
+      </w:r>
+      <w:proofErr w:type="spellEnd"/>
+      <w:r>
+        <w:rPr>
+          <w:rFonts w:ascii="Cascadia Code ExtraLight" w:hAnsi="Cascadia Code ExtraLight"/>
+          <w:sz w:val="24"/>
+          <w:szCs w:val="24"/>
+        </w:rPr>
+        <w:t>)</w:t>
       </w:r>
     </w:p>
     <w:p>
@@ -1072,7 +1146,25 @@
           <w:sz w:val="24"/>
           <w:szCs w:val="24"/>
         </w:rPr>
-        <w:t>Der User soll mit zahlreichen Spielelementen interagieren können. In der Kampagne beispielsweise durch Bewegung mit den Pfeiltasten oder durch das gezielte Nutzen von Upgrades im Skill-Tree.</w:t>
+        <w:t xml:space="preserve">Der User soll mit zahlreichen Spielelementen interagieren können. In der Kampagne beispielsweise durch Bewegung mit den Pfeiltasten oder durch das gezielte Nutzen von Upgrades im </w:t>
+      </w:r>
+      <w:proofErr w:type="spellStart"/>
+      <w:r>
+        <w:rPr>
+          <w:rFonts w:ascii="Cascadia Code ExtraLight" w:hAnsi="Cascadia Code ExtraLight"/>
+          <w:sz w:val="24"/>
+          <w:szCs w:val="24"/>
+        </w:rPr>
+        <w:t>Skill-Tree</w:t>
+      </w:r>
+      <w:proofErr w:type="spellEnd"/>
+      <w:r>
+        <w:rPr>
+          <w:rFonts w:ascii="Cascadia Code ExtraLight" w:hAnsi="Cascadia Code ExtraLight"/>
+          <w:sz w:val="24"/>
+          <w:szCs w:val="24"/>
+        </w:rPr>
+        <w:t>.</w:t>
       </w:r>
     </w:p>
     <w:p>
@@ -1093,6 +1185,7 @@
           <w:u w:val="single"/>
         </w:rPr>
       </w:pPr>
+      <w:proofErr w:type="spellStart"/>
       <w:r>
         <w:rPr>
           <w:rFonts w:ascii="Cascadia Code ExtraLight" w:hAnsi="Cascadia Code ExtraLight"/>
@@ -1100,7 +1193,17 @@
           <w:szCs w:val="32"/>
           <w:u w:val="single"/>
         </w:rPr>
-        <w:t>Customization:</w:t>
+        <w:t>Customization</w:t>
+      </w:r>
+      <w:proofErr w:type="spellEnd"/>
+      <w:r>
+        <w:rPr>
+          <w:rFonts w:ascii="Cascadia Code ExtraLight" w:hAnsi="Cascadia Code ExtraLight"/>
+          <w:sz w:val="32"/>
+          <w:szCs w:val="32"/>
+          <w:u w:val="single"/>
+        </w:rPr>
+        <w:t>:</w:t>
       </w:r>
     </w:p>
     <w:p>
@@ -3391,6 +3494,7 @@
   <w:style w:type="character" w:default="1" w:styleId="Absatz-Standardschriftart">
     <w:name w:val="Default Paragraph Font"/>
     <w:uiPriority w:val="1"/>
+    <w:semiHidden/>
     <w:unhideWhenUsed/>
   </w:style>
   <w:style w:type="table" w:default="1" w:styleId="NormaleTabelle">

</xml_diff>